<commit_message>
commit for screenshot of general settings of ubuntu machine
</commit_message>
<xml_diff>
--- a/2021300539/2021300539-late-act2.docx
+++ b/2021300539/2021300539-late-act2.docx
@@ -4,6 +4,9 @@
   <w:body>
     <w:p>
       <w:r>
+        <w:rPr>
+          <w:noProof/>
+        </w:rPr>
         <w:drawing>
           <wp:inline distT="0" distB="0" distL="0" distR="0" wp14:anchorId="0EC49835" wp14:editId="606D40BD">
             <wp:extent cx="5943600" cy="3493770"/>
@@ -73,6 +76,109 @@
           <w:szCs w:val="40"/>
         </w:rPr>
         <w:t>Lopez-NA3B-pc ubuntu machine</w:t>
+      </w:r>
+    </w:p>
+    <w:p>
+      <w:pPr>
+        <w:jc w:val="center"/>
+        <w:rPr>
+          <w:b/>
+          <w:bCs/>
+          <w:sz w:val="40"/>
+          <w:szCs w:val="40"/>
+        </w:rPr>
+      </w:pPr>
+    </w:p>
+    <w:p>
+      <w:pPr>
+        <w:jc w:val="center"/>
+        <w:rPr>
+          <w:b/>
+          <w:bCs/>
+          <w:sz w:val="40"/>
+          <w:szCs w:val="40"/>
+        </w:rPr>
+      </w:pPr>
+      <w:r>
+        <w:rPr>
+          <w:b/>
+          <w:bCs/>
+          <w:sz w:val="40"/>
+          <w:szCs w:val="40"/>
+        </w:rPr>
+        <w:lastRenderedPageBreak/>
+        <w:drawing>
+          <wp:inline distT="0" distB="0" distL="0" distR="0" wp14:anchorId="05731331" wp14:editId="592AFBC4">
+            <wp:extent cx="5943600" cy="4841240"/>
+            <wp:effectExtent l="76200" t="76200" r="133350" b="130810"/>
+            <wp:docPr id="129405042" name="Picture 1" descr="A screenshot of a computer&#10;&#10;Description automatically generated"/>
+            <wp:cNvGraphicFramePr>
+              <a:graphicFrameLocks xmlns:a="http://schemas.openxmlformats.org/drawingml/2006/main" noChangeAspect="1"/>
+            </wp:cNvGraphicFramePr>
+            <a:graphic xmlns:a="http://schemas.openxmlformats.org/drawingml/2006/main">
+              <a:graphicData uri="http://schemas.openxmlformats.org/drawingml/2006/picture">
+                <pic:pic xmlns:pic="http://schemas.openxmlformats.org/drawingml/2006/picture">
+                  <pic:nvPicPr>
+                    <pic:cNvPr id="129405042" name="Picture 1" descr="A screenshot of a computer&#10;&#10;Description automatically generated"/>
+                    <pic:cNvPicPr/>
+                  </pic:nvPicPr>
+                  <pic:blipFill>
+                    <a:blip r:embed="rId5"/>
+                    <a:stretch>
+                      <a:fillRect/>
+                    </a:stretch>
+                  </pic:blipFill>
+                  <pic:spPr>
+                    <a:xfrm>
+                      <a:off x="0" y="0"/>
+                      <a:ext cx="5943600" cy="4841240"/>
+                    </a:xfrm>
+                    <a:prstGeom prst="rect">
+                      <a:avLst/>
+                    </a:prstGeom>
+                    <a:ln w="38100" cap="sq">
+                      <a:solidFill>
+                        <a:srgbClr val="000000"/>
+                      </a:solidFill>
+                      <a:prstDash val="solid"/>
+                      <a:miter lim="800000"/>
+                    </a:ln>
+                    <a:effectLst>
+                      <a:outerShdw blurRad="50800" dist="38100" dir="2700000" algn="tl" rotWithShape="0">
+                        <a:srgbClr val="000000">
+                          <a:alpha val="43000"/>
+                        </a:srgbClr>
+                      </a:outerShdw>
+                    </a:effectLst>
+                  </pic:spPr>
+                </pic:pic>
+              </a:graphicData>
+            </a:graphic>
+          </wp:inline>
+        </w:drawing>
+      </w:r>
+    </w:p>
+    <w:p>
+      <w:pPr>
+        <w:tabs>
+          <w:tab w:val="left" w:pos="4110"/>
+        </w:tabs>
+        <w:jc w:val="center"/>
+        <w:rPr>
+          <w:b/>
+          <w:bCs/>
+          <w:sz w:val="40"/>
+          <w:szCs w:val="40"/>
+        </w:rPr>
+      </w:pPr>
+      <w:r>
+        <w:rPr>
+          <w:b/>
+          <w:bCs/>
+          <w:sz w:val="40"/>
+          <w:szCs w:val="40"/>
+        </w:rPr>
+        <w:t>General settings of the ubuntu machine</w:t>
       </w:r>
     </w:p>
     <w:sectPr>

</xml_diff>